<commit_message>
nota dinas permintaan TOR RAB docx
</commit_message>
<xml_diff>
--- a/templates/0 Nota Dinas permintaan TOR RAB.docx
+++ b/templates/0 Nota Dinas permintaan TOR RAB.docx
@@ -99,61 +99,17 @@
           <w:szCs w:val="22"/>
           <w:lang w:val="id-ID"/>
         </w:rPr>
-        <w:t xml:space="preserve">             </w:t>
-      </w:r>
-      <w:r>
-        <w:rPr>
-          <w:rFonts w:ascii="Tahoma" w:hAnsi="Tahoma" w:cs="Tahoma"/>
-          <w:sz w:val="22"/>
-          <w:szCs w:val="22"/>
-          <w:lang w:val="pt-BR"/>
-        </w:rPr>
-        <w:t>/</w:t>
-      </w:r>
-      <w:r>
-        <w:rPr>
-          <w:rFonts w:ascii="Tahoma" w:hAnsi="Tahoma" w:cs="Tahoma"/>
-          <w:sz w:val="22"/>
-          <w:szCs w:val="22"/>
-          <w:lang w:val="pt-BR"/>
-        </w:rPr>
-        <w:t>611</w:t>
-      </w:r>
-      <w:r>
-        <w:rPr>
-          <w:rFonts w:ascii="Tahoma" w:hAnsi="Tahoma" w:cs="Tahoma"/>
-          <w:sz w:val="22"/>
-          <w:szCs w:val="22"/>
-          <w:lang w:val="pt-BR"/>
-        </w:rPr>
-        <w:t>/</w:t>
-      </w:r>
-      <w:r>
-        <w:rPr>
-          <w:rFonts w:ascii="Tahoma" w:hAnsi="Tahoma" w:cs="Tahoma"/>
-          <w:sz w:val="22"/>
-          <w:szCs w:val="22"/>
-          <w:lang w:val="pt-BR"/>
-        </w:rPr>
-        <w:t>KDIVMUM</w:t>
-      </w:r>
-      <w:r>
-        <w:rPr>
-          <w:rFonts w:ascii="Tahoma" w:hAnsi="Tahoma" w:cs="Tahoma"/>
-          <w:sz w:val="22"/>
-          <w:szCs w:val="22"/>
-          <w:lang w:val="en-US"/>
-        </w:rPr>
-        <w:t>/</w:t>
-      </w:r>
-      <w:r>
-        <w:rPr>
-          <w:rFonts w:ascii="Tahoma" w:hAnsi="Tahoma" w:cs="Tahoma"/>
-          <w:sz w:val="22"/>
-          <w:szCs w:val="22"/>
-          <w:lang w:val="pt-BR"/>
-        </w:rPr>
-        <w:t>2013</w:t>
+        <w:t xml:space="preserve">  </w:t>
+      </w:r>
+      <w:r>
+        <w:rPr>
+          <w:rFonts w:ascii="Tahoma" w:hAnsi="Tahoma" w:cs="Tahoma"/>
+          <w:sz w:val="22"/>
+          <w:szCs w:val="22"/>
+          <w:highlight w:val="yellow"/>
+          <w:lang w:val="id-ID"/>
+        </w:rPr>
+        <w:t>#nomor#</w:t>
       </w:r>
     </w:p>
     <w:p>
@@ -617,6 +573,8 @@
         <w:tab/>
         <w:t xml:space="preserve"> </w:t>
       </w:r>
+      <w:bookmarkStart w:id="0" w:name="_GoBack"/>
+      <w:bookmarkEnd w:id="0"/>
     </w:p>
     <w:p>
       <w:pPr>
@@ -1196,8 +1154,6 @@
           <w:lang w:val="id-ID"/>
         </w:rPr>
       </w:pPr>
-      <w:bookmarkStart w:id="0" w:name="_GoBack"/>
-      <w:bookmarkEnd w:id="0"/>
     </w:p>
     <w:p>
       <w:pPr>
@@ -1653,7 +1609,7 @@
   <w:abstractNum w:abstractNumId="0">
     <w:nsid w:val="FFFFFF1D"/>
     <w:multiLevelType w:val="multilevel"/>
-    <w:tmpl w:val="58CE5910"/>
+    <w:tmpl w:val="7870E822"/>
     <w:lvl w:ilvl="0">
       <w:start w:val="1"/>
       <w:numFmt w:val="bullet"/>
@@ -4363,12 +4319,15 @@
   </w:style>
   <w:style w:type="character" w:default="1" w:styleId="DefaultParagraphFont">
     <w:name w:val="Default Paragraph Font"/>
-    <w:aliases w:val=" Char Char Char Char"/>
+    <w:uiPriority w:val="1"/>
     <w:semiHidden/>
+    <w:unhideWhenUsed/>
   </w:style>
   <w:style w:type="table" w:default="1" w:styleId="TableNormal">
     <w:name w:val="Normal Table"/>
+    <w:uiPriority w:val="99"/>
     <w:semiHidden/>
+    <w:unhideWhenUsed/>
     <w:tblPr>
       <w:tblInd w:w="0" w:type="dxa"/>
       <w:tblCellMar>
@@ -4381,7 +4340,9 @@
   </w:style>
   <w:style w:type="numbering" w:default="1" w:styleId="NoList">
     <w:name w:val="No List"/>
+    <w:uiPriority w:val="99"/>
     <w:semiHidden/>
+    <w:unhideWhenUsed/>
   </w:style>
   <w:style w:type="character" w:styleId="CommentReference">
     <w:name w:val="annotation reference"/>
@@ -4563,7 +4524,7 @@
     </w:rPr>
   </w:style>
   <w:style w:type="paragraph" w:customStyle="1" w:styleId="CharCharChar">
-    <w:name w:val=" Char Char Char"/>
+    <w:name w:val="Char Char Char"/>
     <w:basedOn w:val="Normal"/>
     <w:pPr>
       <w:spacing w:after="160" w:line="240" w:lineRule="exact"/>
@@ -4574,7 +4535,7 @@
     </w:rPr>
   </w:style>
   <w:style w:type="paragraph" w:customStyle="1" w:styleId="CharCharCharCharCharCharCharCharCharChar">
-    <w:name w:val=" Char Char Char Char Char Char Char Char Char Char"/>
+    <w:name w:val="Char Char Char Char Char Char Char Char Char Char"/>
     <w:basedOn w:val="Normal"/>
     <w:rsid w:val="00965DD1"/>
     <w:pPr>
@@ -4926,12 +4887,15 @@
   </w:style>
   <w:style w:type="character" w:default="1" w:styleId="DefaultParagraphFont">
     <w:name w:val="Default Paragraph Font"/>
-    <w:aliases w:val=" Char Char Char Char"/>
+    <w:uiPriority w:val="1"/>
     <w:semiHidden/>
+    <w:unhideWhenUsed/>
   </w:style>
   <w:style w:type="table" w:default="1" w:styleId="TableNormal">
     <w:name w:val="Normal Table"/>
+    <w:uiPriority w:val="99"/>
     <w:semiHidden/>
+    <w:unhideWhenUsed/>
     <w:tblPr>
       <w:tblInd w:w="0" w:type="dxa"/>
       <w:tblCellMar>
@@ -4944,7 +4908,9 @@
   </w:style>
   <w:style w:type="numbering" w:default="1" w:styleId="NoList">
     <w:name w:val="No List"/>
+    <w:uiPriority w:val="99"/>
     <w:semiHidden/>
+    <w:unhideWhenUsed/>
   </w:style>
   <w:style w:type="character" w:styleId="CommentReference">
     <w:name w:val="annotation reference"/>
@@ -5126,7 +5092,7 @@
     </w:rPr>
   </w:style>
   <w:style w:type="paragraph" w:customStyle="1" w:styleId="CharCharChar">
-    <w:name w:val=" Char Char Char"/>
+    <w:name w:val="Char Char Char"/>
     <w:basedOn w:val="Normal"/>
     <w:pPr>
       <w:spacing w:after="160" w:line="240" w:lineRule="exact"/>
@@ -5137,7 +5103,7 @@
     </w:rPr>
   </w:style>
   <w:style w:type="paragraph" w:customStyle="1" w:styleId="CharCharCharCharCharCharCharCharCharChar">
-    <w:name w:val=" Char Char Char Char Char Char Char Char Char Char"/>
+    <w:name w:val="Char Char Char Char Char Char Char Char Char Char"/>
     <w:basedOn w:val="Normal"/>
     <w:rsid w:val="00965DD1"/>
     <w:pPr>
@@ -5494,7 +5460,7 @@
 </file>
 
 <file path=customXml/itemProps1.xml><?xml version="1.0" encoding="utf-8"?>
-<ds:datastoreItem xmlns:ds="http://schemas.openxmlformats.org/officeDocument/2006/customXml" ds:itemID="{18847EB4-6E3B-DF4A-9423-8104F067C532}">
+<ds:datastoreItem xmlns:ds="http://schemas.openxmlformats.org/officeDocument/2006/customXml" ds:itemID="{6F7BDD26-0835-D342-AF3F-FEEAFB8999F7}">
   <ds:schemaRefs>
     <ds:schemaRef ds:uri="http://schemas.openxmlformats.org/officeDocument/2006/bibliography"/>
   </ds:schemaRefs>

</xml_diff>

<commit_message>
new version tambah pengadaan
</commit_message>
<xml_diff>
--- a/templates/0 Nota Dinas permintaan TOR RAB.docx
+++ b/templates/0 Nota Dinas permintaan TOR RAB.docx
@@ -1,6 +1,6 @@
 
 <file path=word/document.xml><?xml version="1.0" encoding="utf-8"?>
-<w:document xmlns:wpc="http://schemas.microsoft.com/office/word/2010/wordprocessingCanvas" xmlns:mo="http://schemas.microsoft.com/office/mac/office/2008/main" xmlns:mc="http://schemas.openxmlformats.org/markup-compatibility/2006" xmlns:mv="urn:schemas-microsoft-com:mac:vml" xmlns:o="urn:schemas-microsoft-com:office:office" xmlns:r="http://schemas.openxmlformats.org/officeDocument/2006/relationships" xmlns:m="http://schemas.openxmlformats.org/officeDocument/2006/math" xmlns:v="urn:schemas-microsoft-com:vml" xmlns:wp14="http://schemas.microsoft.com/office/word/2010/wordprocessingDrawing" xmlns:wp="http://schemas.openxmlformats.org/drawingml/2006/wordprocessingDrawing" xmlns:w10="urn:schemas-microsoft-com:office:word" xmlns:w="http://schemas.openxmlformats.org/wordprocessingml/2006/main" xmlns:w14="http://schemas.microsoft.com/office/word/2010/wordml" xmlns:wpg="http://schemas.microsoft.com/office/word/2010/wordprocessingGroup" xmlns:wpi="http://schemas.microsoft.com/office/word/2010/wordprocessingInk" xmlns:wne="http://schemas.microsoft.com/office/word/2006/wordml" xmlns:wps="http://schemas.microsoft.com/office/word/2010/wordprocessingShape" mc:Ignorable="w14 wp14">
+<w:document xmlns:ve="http://schemas.openxmlformats.org/markup-compatibility/2006" xmlns:o="urn:schemas-microsoft-com:office:office" xmlns:r="http://schemas.openxmlformats.org/officeDocument/2006/relationships" xmlns:m="http://schemas.openxmlformats.org/officeDocument/2006/math" xmlns:v="urn:schemas-microsoft-com:vml" xmlns:wp="http://schemas.openxmlformats.org/drawingml/2006/wordprocessingDrawing" xmlns:w10="urn:schemas-microsoft-com:office:word" xmlns:w="http://schemas.openxmlformats.org/wordprocessingml/2006/main" xmlns:wne="http://schemas.microsoft.com/office/word/2006/wordml">
   <w:body>
     <w:p>
       <w:pPr>
@@ -88,18 +88,9 @@
           <w:rFonts w:ascii="Tahoma" w:hAnsi="Tahoma" w:cs="Tahoma"/>
           <w:sz w:val="22"/>
           <w:szCs w:val="22"/>
-          <w:lang w:val="pt-BR"/>
+          <w:lang w:val="id-ID"/>
         </w:rPr>
         <w:t xml:space="preserve"> </w:t>
-      </w:r>
-      <w:r>
-        <w:rPr>
-          <w:rFonts w:ascii="Tahoma" w:hAnsi="Tahoma" w:cs="Tahoma"/>
-          <w:sz w:val="22"/>
-          <w:szCs w:val="22"/>
-          <w:lang w:val="id-ID"/>
-        </w:rPr>
-        <w:t xml:space="preserve">  </w:t>
       </w:r>
       <w:r>
         <w:rPr>
@@ -198,32 +189,10 @@
           <w:rFonts w:ascii="Tahoma" w:hAnsi="Tahoma" w:cs="Tahoma"/>
           <w:sz w:val="22"/>
           <w:szCs w:val="22"/>
-          <w:highlight w:val="yellow"/>
+          <w:highlight w:val="cyan"/>
           <w:lang w:val="en-US"/>
         </w:rPr>
-        <w:t>#</w:t>
-      </w:r>
-      <w:proofErr w:type="spellStart"/>
-      <w:r>
-        <w:rPr>
-          <w:rFonts w:ascii="Tahoma" w:hAnsi="Tahoma" w:cs="Tahoma"/>
-          <w:sz w:val="22"/>
-          <w:szCs w:val="22"/>
-          <w:highlight w:val="yellow"/>
-          <w:lang w:val="en-US"/>
-        </w:rPr>
-        <w:t>kepada</w:t>
-      </w:r>
-      <w:proofErr w:type="spellEnd"/>
-      <w:r>
-        <w:rPr>
-          <w:rFonts w:ascii="Tahoma" w:hAnsi="Tahoma" w:cs="Tahoma"/>
-          <w:sz w:val="22"/>
-          <w:szCs w:val="22"/>
-          <w:highlight w:val="yellow"/>
-          <w:lang w:val="en-US"/>
-        </w:rPr>
-        <w:t>#</w:t>
+        <w:t>#kepada#</w:t>
       </w:r>
     </w:p>
     <w:p>
@@ -232,6 +201,7 @@
           <w:tab w:val="left" w:pos="702"/>
           <w:tab w:val="left" w:pos="1092"/>
           <w:tab w:val="left" w:pos="1326"/>
+          <w:tab w:val="left" w:pos="3030"/>
         </w:tabs>
         <w:jc w:val="both"/>
         <w:rPr>
@@ -277,6 +247,15 @@
           <w:lang w:val="en-US"/>
         </w:rPr>
         <w:t>KDIVMUM</w:t>
+      </w:r>
+      <w:r>
+        <w:rPr>
+          <w:rFonts w:ascii="Tahoma" w:hAnsi="Tahoma" w:cs="Tahoma"/>
+          <w:sz w:val="22"/>
+          <w:szCs w:val="22"/>
+          <w:lang w:val="en-US"/>
+        </w:rPr>
+        <w:tab/>
       </w:r>
     </w:p>
     <w:p>
@@ -320,15 +299,6 @@
           <w:lang w:val="sv-SE"/>
         </w:rPr>
         <w:tab/>
-      </w:r>
-      <w:proofErr w:type="gramStart"/>
-      <w:r>
-        <w:rPr>
-          <w:rFonts w:ascii="Tahoma" w:hAnsi="Tahoma" w:cs="Tahoma"/>
-          <w:sz w:val="22"/>
-          <w:szCs w:val="22"/>
-          <w:lang w:val="sv-SE"/>
-        </w:rPr>
         <w:t xml:space="preserve">:  </w:t>
       </w:r>
       <w:r>
@@ -340,7 +310,6 @@
         </w:rPr>
         <w:t>-</w:t>
       </w:r>
-      <w:proofErr w:type="gramEnd"/>
     </w:p>
     <w:p>
       <w:pPr>
@@ -394,15 +363,6 @@
         </w:rPr>
         <w:t>#tanggal#</w:t>
       </w:r>
-      <w:r>
-        <w:rPr>
-          <w:rFonts w:ascii="Tahoma" w:hAnsi="Tahoma" w:cs="Tahoma"/>
-          <w:sz w:val="22"/>
-          <w:szCs w:val="22"/>
-          <w:lang w:val="sv-SE"/>
-        </w:rPr>
-        <w:t xml:space="preserve">     </w:t>
-      </w:r>
     </w:p>
     <w:p>
       <w:pPr>
@@ -466,7 +426,6 @@
         </w:rPr>
         <w:t>#</w:t>
       </w:r>
-      <w:proofErr w:type="spellStart"/>
       <w:r>
         <w:rPr>
           <w:rFonts w:ascii="Tahoma" w:hAnsi="Tahoma" w:cs="Tahoma"/>
@@ -477,7 +436,6 @@
         </w:rPr>
         <w:t>permintaan</w:t>
       </w:r>
-      <w:proofErr w:type="spellEnd"/>
       <w:r>
         <w:rPr>
           <w:rFonts w:ascii="Tahoma" w:hAnsi="Tahoma" w:cs="Tahoma"/>
@@ -502,32 +460,10 @@
           <w:rFonts w:ascii="Tahoma" w:hAnsi="Tahoma" w:cs="Tahoma"/>
           <w:sz w:val="22"/>
           <w:szCs w:val="22"/>
-          <w:highlight w:val="yellow"/>
+          <w:highlight w:val="cyan"/>
           <w:lang w:val="en-US"/>
         </w:rPr>
-        <w:t>#</w:t>
-      </w:r>
-      <w:proofErr w:type="spellStart"/>
-      <w:r>
-        <w:rPr>
-          <w:rFonts w:ascii="Tahoma" w:hAnsi="Tahoma" w:cs="Tahoma"/>
-          <w:sz w:val="22"/>
-          <w:szCs w:val="22"/>
-          <w:highlight w:val="yellow"/>
-          <w:lang w:val="en-US"/>
-        </w:rPr>
-        <w:t>namapengadaan</w:t>
-      </w:r>
-      <w:proofErr w:type="spellEnd"/>
-      <w:r>
-        <w:rPr>
-          <w:rFonts w:ascii="Tahoma" w:hAnsi="Tahoma" w:cs="Tahoma"/>
-          <w:sz w:val="22"/>
-          <w:szCs w:val="22"/>
-          <w:highlight w:val="yellow"/>
-          <w:lang w:val="en-US"/>
-        </w:rPr>
-        <w:t>#</w:t>
+        <w:t>#namapengadaan#</w:t>
       </w:r>
     </w:p>
     <w:p>
@@ -571,7 +507,6 @@
           <w:lang w:val="sv-SE"/>
         </w:rPr>
         <w:tab/>
-        <w:t xml:space="preserve"> </w:t>
       </w:r>
       <w:bookmarkStart w:id="0" w:name="_GoBack"/>
       <w:bookmarkEnd w:id="0"/>
@@ -653,7 +588,7 @@
           <w:rFonts w:ascii="Tahoma" w:hAnsi="Tahoma" w:cs="Tahoma"/>
           <w:sz w:val="22"/>
           <w:szCs w:val="22"/>
-          <w:highlight w:val="yellow"/>
+          <w:highlight w:val="cyan"/>
           <w:lang w:val="sv-SE"/>
         </w:rPr>
         <w:t>#kepada#</w:t>
@@ -663,7 +598,7 @@
           <w:rFonts w:ascii="Tahoma" w:hAnsi="Tahoma" w:cs="Tahoma"/>
           <w:sz w:val="22"/>
           <w:szCs w:val="22"/>
-          <w:lang w:val="sv-SE"/>
+          <w:lang w:val="id-ID"/>
         </w:rPr>
         <w:t xml:space="preserve"> </w:t>
       </w:r>
@@ -690,8 +625,6 @@
         </w:rPr>
         <w:t>#</w:t>
       </w:r>
-      <w:proofErr w:type="spellStart"/>
-      <w:proofErr w:type="gramStart"/>
       <w:r>
         <w:rPr>
           <w:sz w:val="22"/>
@@ -701,8 +634,6 @@
         </w:rPr>
         <w:t>notadinaspermintaan</w:t>
       </w:r>
-      <w:proofErr w:type="spellEnd"/>
-      <w:proofErr w:type="gramEnd"/>
       <w:r>
         <w:rPr>
           <w:sz w:val="22"/>
@@ -716,10 +647,10 @@
         <w:rPr>
           <w:sz w:val="22"/>
           <w:szCs w:val="22"/>
+          <w:lang w:val="id-ID"/>
         </w:rPr>
         <w:t xml:space="preserve"> </w:t>
       </w:r>
-      <w:proofErr w:type="spellStart"/>
       <w:r>
         <w:rPr>
           <w:sz w:val="22"/>
@@ -727,11 +658,11 @@
         </w:rPr>
         <w:t>tanggal</w:t>
       </w:r>
-      <w:proofErr w:type="spellEnd"/>
-      <w:r>
-        <w:rPr>
-          <w:sz w:val="22"/>
-          <w:szCs w:val="22"/>
+      <w:r>
+        <w:rPr>
+          <w:sz w:val="22"/>
+          <w:szCs w:val="22"/>
+          <w:lang w:val="id-ID"/>
         </w:rPr>
         <w:t xml:space="preserve"> </w:t>
       </w:r>
@@ -741,16 +672,15 @@
           <w:szCs w:val="22"/>
           <w:highlight w:val="yellow"/>
         </w:rPr>
-        <w:t>#</w:t>
-      </w:r>
-      <w:proofErr w:type="spellStart"/>
+        <w:t>#tangga</w:t>
+      </w:r>
       <w:r>
         <w:rPr>
           <w:sz w:val="22"/>
           <w:szCs w:val="22"/>
           <w:highlight w:val="yellow"/>
         </w:rPr>
-        <w:t>tangga</w:t>
+        <w:t>l</w:t>
       </w:r>
       <w:r>
         <w:rPr>
@@ -758,33 +688,16 @@
           <w:szCs w:val="22"/>
           <w:highlight w:val="yellow"/>
         </w:rPr>
-        <w:t>l</w:t>
-      </w:r>
-      <w:r>
-        <w:rPr>
-          <w:sz w:val="22"/>
-          <w:szCs w:val="22"/>
-          <w:highlight w:val="yellow"/>
-        </w:rPr>
-        <w:t>permintaan</w:t>
-      </w:r>
-      <w:proofErr w:type="spellEnd"/>
-      <w:r>
-        <w:rPr>
-          <w:sz w:val="22"/>
-          <w:szCs w:val="22"/>
-          <w:highlight w:val="yellow"/>
-        </w:rPr>
-        <w:t>#</w:t>
-      </w:r>
-      <w:r>
-        <w:rPr>
-          <w:sz w:val="22"/>
-          <w:szCs w:val="22"/>
+        <w:t>permintaan#</w:t>
+      </w:r>
+      <w:r>
+        <w:rPr>
+          <w:sz w:val="22"/>
+          <w:szCs w:val="22"/>
+          <w:lang w:val="id-ID"/>
         </w:rPr>
         <w:t xml:space="preserve"> </w:t>
       </w:r>
-      <w:proofErr w:type="spellStart"/>
       <w:r>
         <w:rPr>
           <w:sz w:val="22"/>
@@ -792,7 +705,6 @@
         </w:rPr>
         <w:t>perihal</w:t>
       </w:r>
-      <w:proofErr w:type="spellEnd"/>
       <w:r>
         <w:rPr>
           <w:sz w:val="22"/>
@@ -810,7 +722,6 @@
         </w:rPr>
         <w:t>#</w:t>
       </w:r>
-      <w:proofErr w:type="spellStart"/>
       <w:r>
         <w:rPr>
           <w:sz w:val="22"/>
@@ -827,11 +738,38 @@
           <w:highlight w:val="yellow"/>
           <w:lang w:val="en-US"/>
         </w:rPr>
-        <w:t>permintaan</w:t>
-      </w:r>
-      <w:proofErr w:type="spellEnd"/>
-      <w:r>
-        <w:rPr>
+        <w:t>permintaan#</w:t>
+      </w:r>
+      <w:r>
+        <w:rPr>
+          <w:rFonts w:ascii="Tahoma" w:hAnsi="Tahoma" w:cs="Tahoma"/>
+          <w:sz w:val="22"/>
+          <w:szCs w:val="22"/>
+          <w:lang w:val="id-ID"/>
+        </w:rPr>
+        <w:t xml:space="preserve">, </w:t>
+      </w:r>
+      <w:r>
+        <w:rPr>
+          <w:rFonts w:ascii="Tahoma" w:hAnsi="Tahoma" w:cs="Tahoma"/>
+          <w:sz w:val="22"/>
+          <w:szCs w:val="22"/>
+          <w:lang w:val="id-ID"/>
+        </w:rPr>
+        <w:t xml:space="preserve">mohon </w:t>
+      </w:r>
+      <w:r>
+        <w:rPr>
+          <w:rFonts w:ascii="Tahoma" w:hAnsi="Tahoma" w:cs="Tahoma"/>
+          <w:sz w:val="22"/>
+          <w:szCs w:val="22"/>
+          <w:lang w:val="id-ID"/>
+        </w:rPr>
+        <w:t xml:space="preserve">disampaikan </w:t>
+      </w:r>
+      <w:r>
+        <w:rPr>
+          <w:rFonts w:ascii="Tahoma" w:hAnsi="Tahoma" w:cs="Tahoma"/>
           <w:sz w:val="22"/>
           <w:szCs w:val="22"/>
           <w:highlight w:val="yellow"/>
@@ -844,39 +782,11 @@
           <w:rFonts w:ascii="Tahoma" w:hAnsi="Tahoma" w:cs="Tahoma"/>
           <w:sz w:val="22"/>
           <w:szCs w:val="22"/>
-          <w:lang w:val="id-ID"/>
-        </w:rPr>
-        <w:t xml:space="preserve">, </w:t>
-      </w:r>
-      <w:r>
-        <w:rPr>
-          <w:rFonts w:ascii="Tahoma" w:hAnsi="Tahoma" w:cs="Tahoma"/>
-          <w:sz w:val="22"/>
-          <w:szCs w:val="22"/>
-          <w:lang w:val="id-ID"/>
-        </w:rPr>
-        <w:t xml:space="preserve">mohon </w:t>
-      </w:r>
-      <w:r>
-        <w:rPr>
-          <w:rFonts w:ascii="Tahoma" w:hAnsi="Tahoma" w:cs="Tahoma"/>
-          <w:sz w:val="22"/>
-          <w:szCs w:val="22"/>
-          <w:lang w:val="id-ID"/>
-        </w:rPr>
-        <w:t xml:space="preserve">disampaikan </w:t>
-      </w:r>
-      <w:r>
-        <w:rPr>
-          <w:rFonts w:ascii="Tahoma" w:hAnsi="Tahoma" w:cs="Tahoma"/>
-          <w:sz w:val="22"/>
-          <w:szCs w:val="22"/>
           <w:highlight w:val="yellow"/>
           <w:lang w:val="en-US"/>
         </w:rPr>
-        <w:t>#</w:t>
-      </w:r>
-      <w:proofErr w:type="spellStart"/>
+        <w:t>permintaan</w:t>
+      </w:r>
       <w:r>
         <w:rPr>
           <w:rFonts w:ascii="Tahoma" w:hAnsi="Tahoma" w:cs="Tahoma"/>
@@ -885,68 +795,35 @@
           <w:highlight w:val="yellow"/>
           <w:lang w:val="en-US"/>
         </w:rPr>
-        <w:t>permintaan</w:t>
-      </w:r>
-      <w:proofErr w:type="spellEnd"/>
-      <w:r>
-        <w:rPr>
-          <w:rFonts w:ascii="Tahoma" w:hAnsi="Tahoma" w:cs="Tahoma"/>
-          <w:sz w:val="22"/>
-          <w:szCs w:val="22"/>
-          <w:highlight w:val="yellow"/>
+        <w:t>#</w:t>
+      </w:r>
+      <w:r>
+        <w:rPr>
+          <w:rFonts w:ascii="Tahoma" w:hAnsi="Tahoma" w:cs="Tahoma"/>
+          <w:sz w:val="22"/>
+          <w:szCs w:val="22"/>
+          <w:lang w:val="id-ID"/>
+        </w:rPr>
+        <w:t xml:space="preserve"> </w:t>
+      </w:r>
+      <w:r>
+        <w:rPr>
+          <w:rFonts w:ascii="Tahoma" w:hAnsi="Tahoma" w:cs="Tahoma"/>
+          <w:sz w:val="22"/>
+          <w:szCs w:val="22"/>
+          <w:lang w:val="id-ID"/>
+        </w:rPr>
+        <w:t xml:space="preserve">pekerjaan </w:t>
+      </w:r>
+      <w:r>
+        <w:rPr>
+          <w:rFonts w:ascii="Tahoma" w:hAnsi="Tahoma" w:cs="Tahoma"/>
+          <w:sz w:val="22"/>
+          <w:szCs w:val="22"/>
+          <w:highlight w:val="cyan"/>
           <w:lang w:val="en-US"/>
         </w:rPr>
-        <w:t>#</w:t>
-      </w:r>
-      <w:r>
-        <w:rPr>
-          <w:rFonts w:ascii="Tahoma" w:hAnsi="Tahoma" w:cs="Tahoma"/>
-          <w:sz w:val="22"/>
-          <w:szCs w:val="22"/>
-          <w:lang w:val="id-ID"/>
-        </w:rPr>
-        <w:t xml:space="preserve"> </w:t>
-      </w:r>
-      <w:r>
-        <w:rPr>
-          <w:rFonts w:ascii="Tahoma" w:hAnsi="Tahoma" w:cs="Tahoma"/>
-          <w:sz w:val="22"/>
-          <w:szCs w:val="22"/>
-          <w:lang w:val="id-ID"/>
-        </w:rPr>
-        <w:t xml:space="preserve">pekerjaan </w:t>
-      </w:r>
-      <w:r>
-        <w:rPr>
-          <w:rFonts w:ascii="Tahoma" w:hAnsi="Tahoma" w:cs="Tahoma"/>
-          <w:sz w:val="22"/>
-          <w:szCs w:val="22"/>
-          <w:highlight w:val="yellow"/>
-          <w:lang w:val="en-US"/>
-        </w:rPr>
-        <w:t>#</w:t>
-      </w:r>
-      <w:proofErr w:type="spellStart"/>
-      <w:r>
-        <w:rPr>
-          <w:rFonts w:ascii="Tahoma" w:hAnsi="Tahoma" w:cs="Tahoma"/>
-          <w:sz w:val="22"/>
-          <w:szCs w:val="22"/>
-          <w:highlight w:val="yellow"/>
-          <w:lang w:val="en-US"/>
-        </w:rPr>
-        <w:t>namapengadaan</w:t>
-      </w:r>
-      <w:proofErr w:type="spellEnd"/>
-      <w:r>
-        <w:rPr>
-          <w:rFonts w:ascii="Tahoma" w:hAnsi="Tahoma" w:cs="Tahoma"/>
-          <w:sz w:val="22"/>
-          <w:szCs w:val="22"/>
-          <w:highlight w:val="yellow"/>
-          <w:lang w:val="en-US"/>
-        </w:rPr>
-        <w:t>#</w:t>
+        <w:t>#namapengadaan#</w:t>
       </w:r>
       <w:r>
         <w:rPr>
@@ -1105,13 +982,6 @@
           <w:lang w:val="fi-FI"/>
         </w:rPr>
       </w:pPr>
-      <w:r>
-        <w:rPr>
-          <w:rFonts w:ascii="Tahoma" w:hAnsi="Tahoma" w:cs="Tahoma"/>
-          <w:lang w:val="fi-FI"/>
-        </w:rPr>
-        <w:t xml:space="preserve">     </w:t>
-      </w:r>
     </w:p>
     <w:p>
       <w:pPr>
@@ -1238,13 +1108,6 @@
           <w:lang w:val="id-ID"/>
         </w:rPr>
       </w:pPr>
-      <w:r>
-        <w:rPr>
-          <w:rFonts w:ascii="Tahoma" w:hAnsi="Tahoma" w:cs="Tahoma"/>
-          <w:lang w:val="fi-FI"/>
-        </w:rPr>
-        <w:t xml:space="preserve">              </w:t>
-      </w:r>
     </w:p>
     <w:p>
       <w:pPr>
@@ -1259,6 +1122,20 @@
           <w:lang w:val="id-ID"/>
         </w:rPr>
       </w:pPr>
+      <w:r>
+        <w:rPr>
+          <w:rFonts w:ascii="Tahoma" w:hAnsi="Tahoma" w:cs="Tahoma"/>
+          <w:lang w:val="id-ID"/>
+        </w:rPr>
+        <w:tab/>
+      </w:r>
+      <w:r>
+        <w:rPr>
+          <w:rFonts w:ascii="Tahoma" w:hAnsi="Tahoma" w:cs="Tahoma"/>
+          <w:lang w:val="id-ID"/>
+        </w:rPr>
+        <w:tab/>
+      </w:r>
     </w:p>
     <w:p>
       <w:pPr>
@@ -1281,7 +1158,67 @@
           <w:szCs w:val="24"/>
           <w:lang w:val="id-ID"/>
         </w:rPr>
-        <w:t xml:space="preserve">                                                                </w:t>
+        <w:tab/>
+      </w:r>
+      <w:r>
+        <w:rPr>
+          <w:rFonts w:ascii="Tahoma" w:hAnsi="Tahoma" w:cs="Tahoma"/>
+          <w:b/>
+          <w:sz w:val="24"/>
+          <w:szCs w:val="24"/>
+          <w:lang w:val="id-ID"/>
+        </w:rPr>
+        <w:tab/>
+      </w:r>
+      <w:r>
+        <w:rPr>
+          <w:rFonts w:ascii="Tahoma" w:hAnsi="Tahoma" w:cs="Tahoma"/>
+          <w:b/>
+          <w:sz w:val="24"/>
+          <w:szCs w:val="24"/>
+          <w:lang w:val="id-ID"/>
+        </w:rPr>
+        <w:tab/>
+      </w:r>
+      <w:r>
+        <w:rPr>
+          <w:rFonts w:ascii="Tahoma" w:hAnsi="Tahoma" w:cs="Tahoma"/>
+          <w:b/>
+          <w:sz w:val="24"/>
+          <w:szCs w:val="24"/>
+          <w:lang w:val="id-ID"/>
+        </w:rPr>
+        <w:tab/>
+      </w:r>
+      <w:r>
+        <w:rPr>
+          <w:rFonts w:ascii="Tahoma" w:hAnsi="Tahoma" w:cs="Tahoma"/>
+          <w:b/>
+          <w:sz w:val="24"/>
+          <w:szCs w:val="24"/>
+          <w:lang w:val="id-ID"/>
+        </w:rPr>
+        <w:tab/>
+      </w:r>
+      <w:r>
+        <w:rPr>
+          <w:rFonts w:ascii="Tahoma" w:hAnsi="Tahoma" w:cs="Tahoma"/>
+          <w:b/>
+          <w:sz w:val="24"/>
+          <w:szCs w:val="24"/>
+          <w:lang w:val="id-ID"/>
+        </w:rPr>
+        <w:tab/>
+      </w:r>
+      <w:r>
+        <w:rPr>
+          <w:rFonts w:ascii="Tahoma" w:hAnsi="Tahoma" w:cs="Tahoma"/>
+          <w:b/>
+          <w:sz w:val="24"/>
+          <w:szCs w:val="24"/>
+          <w:lang w:val="id-ID"/>
+        </w:rPr>
+        <w:tab/>
       </w:r>
       <w:r>
         <w:rPr>
@@ -1294,8 +1231,6 @@
         </w:rPr>
         <w:t>#</w:t>
       </w:r>
-      <w:proofErr w:type="spellStart"/>
-      <w:proofErr w:type="gramStart"/>
       <w:r>
         <w:rPr>
           <w:rFonts w:ascii="Tahoma" w:hAnsi="Tahoma" w:cs="Tahoma"/>
@@ -1307,8 +1242,6 @@
         </w:rPr>
         <w:t>nama</w:t>
       </w:r>
-      <w:proofErr w:type="spellEnd"/>
-      <w:proofErr w:type="gramEnd"/>
       <w:r>
         <w:rPr>
           <w:rFonts w:ascii="Tahoma" w:hAnsi="Tahoma" w:cs="Tahoma"/>
@@ -1334,13 +1267,6 @@
           <w:lang w:val="id-ID"/>
         </w:rPr>
       </w:pPr>
-      <w:r>
-        <w:rPr>
-          <w:rFonts w:ascii="Tahoma" w:hAnsi="Tahoma" w:cs="Tahoma"/>
-          <w:lang w:val="fi-FI"/>
-        </w:rPr>
-        <w:t xml:space="preserve">                                                                                   </w:t>
-      </w:r>
     </w:p>
     <w:p>
       <w:pPr>
@@ -1369,6 +1295,8 @@
         <w:ind w:left="1305"/>
         <w:rPr>
           <w:rFonts w:ascii="Tahoma" w:hAnsi="Tahoma" w:cs="Tahoma"/>
+          <w:sz w:val="22"/>
+          <w:szCs w:val="22"/>
           <w:lang w:val="id-ID"/>
         </w:rPr>
       </w:pPr>
@@ -1384,26 +1312,11 @@
       <w:r>
         <w:rPr>
           <w:rFonts w:ascii="Tahoma" w:hAnsi="Tahoma" w:cs="Tahoma"/>
+          <w:sz w:val="22"/>
+          <w:szCs w:val="22"/>
           <w:lang w:val="fi-FI"/>
         </w:rPr>
-        <w:t xml:space="preserve">                                                                   </w:t>
-      </w:r>
-      <w:r>
-        <w:rPr>
-          <w:rFonts w:ascii="Tahoma" w:hAnsi="Tahoma" w:cs="Tahoma"/>
-          <w:lang w:val="fi-FI"/>
-        </w:rPr>
         <w:tab/>
-      </w:r>
-      <w:r>
-        <w:rPr>
-          <w:rFonts w:ascii="Tahoma" w:hAnsi="Tahoma" w:cs="Tahoma"/>
-          <w:b/>
-          <w:sz w:val="24"/>
-          <w:szCs w:val="24"/>
-          <w:lang w:val="id-ID"/>
-        </w:rPr>
-        <w:t xml:space="preserve"> </w:t>
       </w:r>
     </w:p>
     <w:p>
@@ -1417,14 +1330,17 @@
         <w:jc w:val="both"/>
         <w:rPr>
           <w:rFonts w:ascii="Tahoma" w:hAnsi="Tahoma" w:cs="Tahoma"/>
-          <w:szCs w:val="22"/>
-          <w:lang w:val="id-ID"/>
-        </w:rPr>
-      </w:pPr>
-      <w:r>
-        <w:rPr>
-          <w:rFonts w:ascii="Tahoma" w:hAnsi="Tahoma" w:cs="Tahoma"/>
-          <w:lang w:val="fi-FI"/>
+          <w:sz w:val="22"/>
+          <w:szCs w:val="22"/>
+          <w:lang w:val="id-ID"/>
+        </w:rPr>
+      </w:pPr>
+      <w:r>
+        <w:rPr>
+          <w:rFonts w:ascii="Tahoma" w:hAnsi="Tahoma" w:cs="Tahoma"/>
+          <w:sz w:val="22"/>
+          <w:szCs w:val="22"/>
+          <w:lang w:val="id-ID"/>
         </w:rPr>
         <w:t xml:space="preserve"> </w:t>
       </w:r>
@@ -1474,6 +1390,7 @@
       <w:r>
         <w:rPr>
           <w:rFonts w:ascii="Tahoma" w:hAnsi="Tahoma" w:cs="Tahoma"/>
+          <w:sz w:val="22"/>
           <w:szCs w:val="22"/>
           <w:lang w:val="fi-FI"/>
         </w:rPr>
@@ -1508,7 +1425,7 @@
       </w:pPr>
     </w:p>
     <w:sectPr>
-      <w:headerReference w:type="default" r:id="rId9"/>
+      <w:headerReference w:type="default" r:id="rId8"/>
       <w:pgSz w:w="12240" w:h="15840" w:code="1"/>
       <w:pgMar w:top="1440" w:right="1080" w:bottom="1440" w:left="1080" w:header="720" w:footer="720" w:gutter="0"/>
       <w:cols w:space="720"/>
@@ -1519,15 +1436,15 @@
 </file>
 
 <file path=word/endnotes.xml><?xml version="1.0" encoding="utf-8"?>
-<w:endnotes xmlns:wpc="http://schemas.microsoft.com/office/word/2010/wordprocessingCanvas" xmlns:mo="http://schemas.microsoft.com/office/mac/office/2008/main" xmlns:mc="http://schemas.openxmlformats.org/markup-compatibility/2006" xmlns:mv="urn:schemas-microsoft-com:mac:vml" xmlns:o="urn:schemas-microsoft-com:office:office" xmlns:r="http://schemas.openxmlformats.org/officeDocument/2006/relationships" xmlns:m="http://schemas.openxmlformats.org/officeDocument/2006/math" xmlns:v="urn:schemas-microsoft-com:vml" xmlns:wp14="http://schemas.microsoft.com/office/word/2010/wordprocessingDrawing" xmlns:wp="http://schemas.openxmlformats.org/drawingml/2006/wordprocessingDrawing" xmlns:w10="urn:schemas-microsoft-com:office:word" xmlns:w="http://schemas.openxmlformats.org/wordprocessingml/2006/main" xmlns:w14="http://schemas.microsoft.com/office/word/2010/wordml" xmlns:wpg="http://schemas.microsoft.com/office/word/2010/wordprocessingGroup" xmlns:wpi="http://schemas.microsoft.com/office/word/2010/wordprocessingInk" xmlns:wne="http://schemas.microsoft.com/office/word/2006/wordml" xmlns:wps="http://schemas.microsoft.com/office/word/2010/wordprocessingShape" mc:Ignorable="w14 wp14">
-  <w:endnote w:type="separator" w:id="-1">
+<w:endnotes xmlns:ve="http://schemas.openxmlformats.org/markup-compatibility/2006" xmlns:o="urn:schemas-microsoft-com:office:office" xmlns:r="http://schemas.openxmlformats.org/officeDocument/2006/relationships" xmlns:m="http://schemas.openxmlformats.org/officeDocument/2006/math" xmlns:v="urn:schemas-microsoft-com:vml" xmlns:wp="http://schemas.openxmlformats.org/drawingml/2006/wordprocessingDrawing" xmlns:w10="urn:schemas-microsoft-com:office:word" xmlns:w="http://schemas.openxmlformats.org/wordprocessingml/2006/main" xmlns:wne="http://schemas.microsoft.com/office/word/2006/wordml">
+  <w:endnote w:type="separator" w:id="0">
     <w:p>
       <w:r>
         <w:separator/>
       </w:r>
     </w:p>
   </w:endnote>
-  <w:endnote w:type="continuationSeparator" w:id="0">
+  <w:endnote w:type="continuationSeparator" w:id="1">
     <w:p>
       <w:r>
         <w:continuationSeparator/>
@@ -1538,15 +1455,15 @@
 </file>
 
 <file path=word/footnotes.xml><?xml version="1.0" encoding="utf-8"?>
-<w:footnotes xmlns:wpc="http://schemas.microsoft.com/office/word/2010/wordprocessingCanvas" xmlns:mo="http://schemas.microsoft.com/office/mac/office/2008/main" xmlns:mc="http://schemas.openxmlformats.org/markup-compatibility/2006" xmlns:mv="urn:schemas-microsoft-com:mac:vml" xmlns:o="urn:schemas-microsoft-com:office:office" xmlns:r="http://schemas.openxmlformats.org/officeDocument/2006/relationships" xmlns:m="http://schemas.openxmlformats.org/officeDocument/2006/math" xmlns:v="urn:schemas-microsoft-com:vml" xmlns:wp14="http://schemas.microsoft.com/office/word/2010/wordprocessingDrawing" xmlns:wp="http://schemas.openxmlformats.org/drawingml/2006/wordprocessingDrawing" xmlns:w10="urn:schemas-microsoft-com:office:word" xmlns:w="http://schemas.openxmlformats.org/wordprocessingml/2006/main" xmlns:w14="http://schemas.microsoft.com/office/word/2010/wordml" xmlns:wpg="http://schemas.microsoft.com/office/word/2010/wordprocessingGroup" xmlns:wpi="http://schemas.microsoft.com/office/word/2010/wordprocessingInk" xmlns:wne="http://schemas.microsoft.com/office/word/2006/wordml" xmlns:wps="http://schemas.microsoft.com/office/word/2010/wordprocessingShape" mc:Ignorable="w14 wp14">
-  <w:footnote w:type="separator" w:id="-1">
+<w:footnotes xmlns:ve="http://schemas.openxmlformats.org/markup-compatibility/2006" xmlns:o="urn:schemas-microsoft-com:office:office" xmlns:r="http://schemas.openxmlformats.org/officeDocument/2006/relationships" xmlns:m="http://schemas.openxmlformats.org/officeDocument/2006/math" xmlns:v="urn:schemas-microsoft-com:vml" xmlns:wp="http://schemas.openxmlformats.org/drawingml/2006/wordprocessingDrawing" xmlns:w10="urn:schemas-microsoft-com:office:word" xmlns:w="http://schemas.openxmlformats.org/wordprocessingml/2006/main" xmlns:wne="http://schemas.microsoft.com/office/word/2006/wordml">
+  <w:footnote w:type="separator" w:id="0">
     <w:p>
       <w:r>
         <w:separator/>
       </w:r>
     </w:p>
   </w:footnote>
-  <w:footnote w:type="continuationSeparator" w:id="0">
+  <w:footnote w:type="continuationSeparator" w:id="1">
     <w:p>
       <w:r>
         <w:continuationSeparator/>
@@ -1557,7 +1474,7 @@
 </file>
 
 <file path=word/header1.xml><?xml version="1.0" encoding="utf-8"?>
-<w:hdr xmlns:wpc="http://schemas.microsoft.com/office/word/2010/wordprocessingCanvas" xmlns:mo="http://schemas.microsoft.com/office/mac/office/2008/main" xmlns:mc="http://schemas.openxmlformats.org/markup-compatibility/2006" xmlns:mv="urn:schemas-microsoft-com:mac:vml" xmlns:o="urn:schemas-microsoft-com:office:office" xmlns:r="http://schemas.openxmlformats.org/officeDocument/2006/relationships" xmlns:m="http://schemas.openxmlformats.org/officeDocument/2006/math" xmlns:v="urn:schemas-microsoft-com:vml" xmlns:wp14="http://schemas.microsoft.com/office/word/2010/wordprocessingDrawing" xmlns:wp="http://schemas.openxmlformats.org/drawingml/2006/wordprocessingDrawing" xmlns:w10="urn:schemas-microsoft-com:office:word" xmlns:w="http://schemas.openxmlformats.org/wordprocessingml/2006/main" xmlns:w14="http://schemas.microsoft.com/office/word/2010/wordml" xmlns:wpg="http://schemas.microsoft.com/office/word/2010/wordprocessingGroup" xmlns:wpi="http://schemas.microsoft.com/office/word/2010/wordprocessingInk" xmlns:wne="http://schemas.microsoft.com/office/word/2006/wordml" xmlns:wps="http://schemas.microsoft.com/office/word/2010/wordprocessingShape" mc:Ignorable="w14 wp14">
+<w:hdr xmlns:ve="http://schemas.openxmlformats.org/markup-compatibility/2006" xmlns:o="urn:schemas-microsoft-com:office:office" xmlns:r="http://schemas.openxmlformats.org/officeDocument/2006/relationships" xmlns:m="http://schemas.openxmlformats.org/officeDocument/2006/math" xmlns:v="urn:schemas-microsoft-com:vml" xmlns:wp="http://schemas.openxmlformats.org/drawingml/2006/wordprocessingDrawing" xmlns:w10="urn:schemas-microsoft-com:office:word" xmlns:w="http://schemas.openxmlformats.org/wordprocessingml/2006/main" xmlns:wne="http://schemas.microsoft.com/office/word/2006/wordml">
   <w:p>
     <w:pPr>
       <w:pStyle w:val="Header"/>
@@ -1605,7 +1522,7 @@
 </file>
 
 <file path=word/numbering.xml><?xml version="1.0" encoding="utf-8"?>
-<w:numbering xmlns:wpc="http://schemas.microsoft.com/office/word/2010/wordprocessingCanvas" xmlns:mo="http://schemas.microsoft.com/office/mac/office/2008/main" xmlns:mc="http://schemas.openxmlformats.org/markup-compatibility/2006" xmlns:mv="urn:schemas-microsoft-com:mac:vml" xmlns:o="urn:schemas-microsoft-com:office:office" xmlns:r="http://schemas.openxmlformats.org/officeDocument/2006/relationships" xmlns:m="http://schemas.openxmlformats.org/officeDocument/2006/math" xmlns:v="urn:schemas-microsoft-com:vml" xmlns:wp14="http://schemas.microsoft.com/office/word/2010/wordprocessingDrawing" xmlns:wp="http://schemas.openxmlformats.org/drawingml/2006/wordprocessingDrawing" xmlns:w10="urn:schemas-microsoft-com:office:word" xmlns:w="http://schemas.openxmlformats.org/wordprocessingml/2006/main" xmlns:w14="http://schemas.microsoft.com/office/word/2010/wordml" xmlns:wpg="http://schemas.microsoft.com/office/word/2010/wordprocessingGroup" xmlns:wpi="http://schemas.microsoft.com/office/word/2010/wordprocessingInk" xmlns:wne="http://schemas.microsoft.com/office/word/2006/wordml" xmlns:wps="http://schemas.microsoft.com/office/word/2010/wordprocessingShape" mc:Ignorable="w14 wp14">
+<w:numbering xmlns:ve="http://schemas.openxmlformats.org/markup-compatibility/2006" xmlns:o="urn:schemas-microsoft-com:office:office" xmlns:r="http://schemas.openxmlformats.org/officeDocument/2006/relationships" xmlns:m="http://schemas.openxmlformats.org/officeDocument/2006/math" xmlns:v="urn:schemas-microsoft-com:vml" xmlns:wp="http://schemas.openxmlformats.org/drawingml/2006/wordprocessingDrawing" xmlns:w10="urn:schemas-microsoft-com:office:word" xmlns:w="http://schemas.openxmlformats.org/wordprocessingml/2006/main" xmlns:wne="http://schemas.microsoft.com/office/word/2006/wordml">
   <w:abstractNum w:abstractNumId="0">
     <w:nsid w:val="FFFFFF1D"/>
     <w:multiLevelType w:val="multilevel"/>
@@ -4000,7 +3917,7 @@
 </file>
 
 <file path=word/styles.xml><?xml version="1.0" encoding="utf-8"?>
-<w:styles xmlns:mc="http://schemas.openxmlformats.org/markup-compatibility/2006" xmlns:r="http://schemas.openxmlformats.org/officeDocument/2006/relationships" xmlns:w="http://schemas.openxmlformats.org/wordprocessingml/2006/main" xmlns:w14="http://schemas.microsoft.com/office/word/2010/wordml" mc:Ignorable="w14">
+<w:styles xmlns:r="http://schemas.openxmlformats.org/officeDocument/2006/relationships" xmlns:w="http://schemas.openxmlformats.org/wordprocessingml/2006/main">
   <w:docDefaults>
     <w:rPrDefault>
       <w:rPr>
@@ -4010,7 +3927,7 @@
     </w:rPrDefault>
     <w:pPrDefault/>
   </w:docDefaults>
-  <w:latentStyles w:defLockedState="0" w:defUIPriority="0" w:defSemiHidden="0" w:defUnhideWhenUsed="0" w:defQFormat="0" w:count="276">
+  <w:latentStyles w:defLockedState="0" w:defUIPriority="0" w:defSemiHidden="0" w:defUnhideWhenUsed="0" w:defQFormat="0" w:count="267">
     <w:lsdException w:name="Normal" w:qFormat="1"/>
     <w:lsdException w:name="heading 1" w:qFormat="1"/>
     <w:lsdException w:name="heading 2" w:qFormat="1"/>
@@ -4026,15 +3943,6 @@
     <w:lsdException w:name="Subtitle" w:qFormat="1"/>
     <w:lsdException w:name="Strong" w:qFormat="1"/>
     <w:lsdException w:name="Emphasis" w:qFormat="1"/>
-    <w:lsdException w:name="Note Level 1" w:semiHidden="1" w:uiPriority="99"/>
-    <w:lsdException w:name="Note Level 2" w:uiPriority="1" w:qFormat="1"/>
-    <w:lsdException w:name="Note Level 3" w:uiPriority="60"/>
-    <w:lsdException w:name="Note Level 4" w:uiPriority="61"/>
-    <w:lsdException w:name="Note Level 5" w:uiPriority="62"/>
-    <w:lsdException w:name="Note Level 6" w:uiPriority="63"/>
-    <w:lsdException w:name="Note Level 7" w:uiPriority="64"/>
-    <w:lsdException w:name="Note Level 8" w:uiPriority="65"/>
-    <w:lsdException w:name="Note Level 9" w:uiPriority="66"/>
     <w:lsdException w:name="Placeholder Text" w:uiPriority="67"/>
     <w:lsdException w:name="No Spacing" w:uiPriority="68"/>
     <w:lsdException w:name="Light Shading" w:uiPriority="69"/>
@@ -4150,6 +4058,7 @@
   <w:style w:type="paragraph" w:default="1" w:styleId="Normal">
     <w:name w:val="Normal"/>
     <w:qFormat/>
+    <w:rsid w:val="00990112"/>
     <w:rPr>
       <w:lang w:val="en-GB"/>
     </w:rPr>
@@ -4159,6 +4068,7 @@
     <w:basedOn w:val="Normal"/>
     <w:next w:val="Normal"/>
     <w:qFormat/>
+    <w:rsid w:val="00990112"/>
     <w:pPr>
       <w:keepNext/>
       <w:tabs>
@@ -4177,6 +4087,7 @@
     <w:basedOn w:val="Normal"/>
     <w:next w:val="Normal"/>
     <w:qFormat/>
+    <w:rsid w:val="00990112"/>
     <w:pPr>
       <w:keepNext/>
       <w:outlineLvl w:val="1"/>
@@ -4191,6 +4102,7 @@
     <w:basedOn w:val="Normal"/>
     <w:next w:val="Normal"/>
     <w:qFormat/>
+    <w:rsid w:val="00990112"/>
     <w:pPr>
       <w:keepNext/>
       <w:tabs>
@@ -4210,6 +4122,7 @@
     <w:basedOn w:val="Normal"/>
     <w:next w:val="Normal"/>
     <w:qFormat/>
+    <w:rsid w:val="00990112"/>
     <w:pPr>
       <w:keepNext/>
       <w:tabs>
@@ -4229,6 +4142,7 @@
     <w:basedOn w:val="Normal"/>
     <w:next w:val="Normal"/>
     <w:qFormat/>
+    <w:rsid w:val="00990112"/>
     <w:pPr>
       <w:keepNext/>
       <w:ind w:right="-5058"/>
@@ -4245,6 +4159,7 @@
     <w:basedOn w:val="Normal"/>
     <w:next w:val="Normal"/>
     <w:qFormat/>
+    <w:rsid w:val="00990112"/>
     <w:pPr>
       <w:keepNext/>
       <w:ind w:right="54"/>
@@ -4261,6 +4176,7 @@
     <w:basedOn w:val="Normal"/>
     <w:next w:val="Normal"/>
     <w:qFormat/>
+    <w:rsid w:val="00990112"/>
     <w:pPr>
       <w:keepNext/>
       <w:ind w:left="900" w:right="-648"/>
@@ -4277,6 +4193,7 @@
     <w:basedOn w:val="Normal"/>
     <w:next w:val="Normal"/>
     <w:qFormat/>
+    <w:rsid w:val="00990112"/>
     <w:pPr>
       <w:keepNext/>
       <w:tabs>
@@ -4299,6 +4216,7 @@
     <w:basedOn w:val="Normal"/>
     <w:next w:val="Normal"/>
     <w:qFormat/>
+    <w:rsid w:val="00990112"/>
     <w:pPr>
       <w:keepNext/>
       <w:tabs>
@@ -4328,6 +4246,7 @@
     <w:uiPriority w:val="99"/>
     <w:semiHidden/>
     <w:unhideWhenUsed/>
+    <w:qFormat/>
     <w:tblPr>
       <w:tblInd w:w="0" w:type="dxa"/>
       <w:tblCellMar>
@@ -4347,6 +4266,7 @@
   <w:style w:type="character" w:styleId="CommentReference">
     <w:name w:val="annotation reference"/>
     <w:semiHidden/>
+    <w:rsid w:val="00990112"/>
     <w:rPr>
       <w:sz w:val="16"/>
     </w:rPr>
@@ -4355,10 +4275,12 @@
     <w:name w:val="annotation text"/>
     <w:basedOn w:val="Normal"/>
     <w:semiHidden/>
+    <w:rsid w:val="00990112"/>
   </w:style>
   <w:style w:type="paragraph" w:styleId="BodyTextIndent">
     <w:name w:val="Body Text Indent"/>
     <w:basedOn w:val="Normal"/>
+    <w:rsid w:val="00990112"/>
     <w:pPr>
       <w:tabs>
         <w:tab w:val="left" w:pos="-1170"/>
@@ -4376,6 +4298,7 @@
     <w:name w:val="Body Text Indent 2"/>
     <w:basedOn w:val="Normal"/>
     <w:link w:val="BodyTextIndent2Char"/>
+    <w:rsid w:val="00990112"/>
     <w:pPr>
       <w:tabs>
         <w:tab w:val="left" w:pos="-1170"/>
@@ -4387,12 +4310,13 @@
     </w:pPr>
     <w:rPr>
       <w:rFonts w:ascii="Univers (W1)" w:hAnsi="Univers (W1)"/>
-      <w:lang w:eastAsia="x-none"/>
+      <w:lang/>
     </w:rPr>
   </w:style>
   <w:style w:type="paragraph" w:styleId="BodyTextIndent3">
     <w:name w:val="Body Text Indent 3"/>
     <w:basedOn w:val="Normal"/>
+    <w:rsid w:val="00990112"/>
     <w:pPr>
       <w:tabs>
         <w:tab w:val="left" w:pos="-1170"/>
@@ -4408,6 +4332,7 @@
   </w:style>
   <w:style w:type="character" w:styleId="Hyperlink">
     <w:name w:val="Hyperlink"/>
+    <w:rsid w:val="00990112"/>
     <w:rPr>
       <w:color w:val="0000FF"/>
       <w:u w:val="single"/>
@@ -4416,6 +4341,7 @@
   <w:style w:type="paragraph" w:styleId="BodyText">
     <w:name w:val="Body Text"/>
     <w:basedOn w:val="Normal"/>
+    <w:rsid w:val="00990112"/>
     <w:pPr>
       <w:jc w:val="both"/>
     </w:pPr>
@@ -4430,6 +4356,7 @@
     <w:basedOn w:val="Normal"/>
     <w:next w:val="Normal"/>
     <w:qFormat/>
+    <w:rsid w:val="00990112"/>
     <w:pPr>
       <w:ind w:left="900" w:right="-648"/>
       <w:jc w:val="both"/>
@@ -4442,6 +4369,7 @@
   <w:style w:type="paragraph" w:styleId="BlockText">
     <w:name w:val="Block Text"/>
     <w:basedOn w:val="Normal"/>
+    <w:rsid w:val="00990112"/>
     <w:pPr>
       <w:ind w:left="900" w:right="-468"/>
       <w:jc w:val="both"/>
@@ -4453,6 +4381,7 @@
   <w:style w:type="paragraph" w:styleId="BodyText2">
     <w:name w:val="Body Text 2"/>
     <w:basedOn w:val="Normal"/>
+    <w:rsid w:val="00990112"/>
     <w:pPr>
       <w:tabs>
         <w:tab w:val="left" w:pos="-1170"/>
@@ -4470,6 +4399,7 @@
   <w:style w:type="paragraph" w:styleId="BodyText3">
     <w:name w:val="Body Text 3"/>
     <w:basedOn w:val="Normal"/>
+    <w:rsid w:val="00990112"/>
     <w:pPr>
       <w:tabs>
         <w:tab w:val="left" w:pos="2700"/>
@@ -4485,6 +4415,7 @@
   <w:style w:type="paragraph" w:styleId="Header">
     <w:name w:val="header"/>
     <w:basedOn w:val="Normal"/>
+    <w:rsid w:val="00990112"/>
     <w:pPr>
       <w:tabs>
         <w:tab w:val="center" w:pos="4320"/>
@@ -4495,6 +4426,7 @@
   <w:style w:type="paragraph" w:styleId="Footer">
     <w:name w:val="footer"/>
     <w:basedOn w:val="Normal"/>
+    <w:rsid w:val="00990112"/>
     <w:pPr>
       <w:tabs>
         <w:tab w:val="center" w:pos="4320"/>
@@ -4506,6 +4438,7 @@
     <w:name w:val="Title"/>
     <w:basedOn w:val="Normal"/>
     <w:qFormat/>
+    <w:rsid w:val="00990112"/>
     <w:pPr>
       <w:jc w:val="center"/>
     </w:pPr>
@@ -4518,6 +4451,7 @@
   </w:style>
   <w:style w:type="character" w:styleId="FollowedHyperlink">
     <w:name w:val="FollowedHyperlink"/>
+    <w:rsid w:val="00990112"/>
     <w:rPr>
       <w:color w:val="800080"/>
       <w:u w:val="single"/>
@@ -4526,6 +4460,7 @@
   <w:style w:type="paragraph" w:customStyle="1" w:styleId="CharCharChar">
     <w:name w:val="Char Char Char"/>
     <w:basedOn w:val="Normal"/>
+    <w:rsid w:val="00990112"/>
     <w:pPr>
       <w:spacing w:after="160" w:line="240" w:lineRule="exact"/>
     </w:pPr>

</xml_diff>